<commit_message>
add lab3 and lab4
</commit_message>
<xml_diff>
--- a/Lab1/ПИС_Ситжалилов_Ахтем_И-2-19_Лр№1.docx
+++ b/Lab1/ПИС_Ситжалилов_Ахтем_И-2-19_Лр№1.docx
@@ -13,6 +13,130 @@
         <w:rPr>
           <w:b/>
         </w:rPr>
+        <w:t>Отчет по лабораторной работе № 1</w:t>
+      </w:r>
+    </w:p>
+    <w:p>
+      <w:pPr>
+        <w:jc w:val="center"/>
+        <w:rPr>
+          <w:b/>
+        </w:rPr>
+      </w:pPr>
+      <w:r>
+        <w:rPr>
+          <w:b/>
+        </w:rPr>
+        <w:t>студента гр. И-2-19</w:t>
+      </w:r>
+    </w:p>
+    <w:p>
+      <w:pPr>
+        <w:jc w:val="center"/>
+        <w:rPr>
+          <w:b/>
+        </w:rPr>
+      </w:pPr>
+      <w:proofErr w:type="spellStart"/>
+      <w:r>
+        <w:rPr>
+          <w:b/>
+        </w:rPr>
+        <w:t>Ситжалилов</w:t>
+      </w:r>
+      <w:proofErr w:type="spellEnd"/>
+      <w:r>
+        <w:rPr>
+          <w:b/>
+        </w:rPr>
+        <w:t xml:space="preserve"> </w:t>
+      </w:r>
+      <w:proofErr w:type="spellStart"/>
+      <w:r>
+        <w:rPr>
+          <w:b/>
+        </w:rPr>
+        <w:t>Ахтем</w:t>
+      </w:r>
+      <w:proofErr w:type="spellEnd"/>
+      <w:r>
+        <w:rPr>
+          <w:b/>
+        </w:rPr>
+        <w:t xml:space="preserve"> </w:t>
+      </w:r>
+      <w:proofErr w:type="spellStart"/>
+      <w:r>
+        <w:rPr>
+          <w:b/>
+        </w:rPr>
+        <w:t>Леманович</w:t>
+      </w:r>
+      <w:proofErr w:type="spellEnd"/>
+    </w:p>
+    <w:p>
+      <w:r>
+        <w:t>По дисциплине: Проектирование информационных систем</w:t>
+      </w:r>
+    </w:p>
+    <w:p>
+      <w:r>
+        <w:t>Тема занятия: Проектирование информационной системы</w:t>
+      </w:r>
+    </w:p>
+    <w:p>
+      <w:r>
+        <w:t>Цель занятия: научиться разрабатывать ТЗ для проектируемой информационной системы</w:t>
+      </w:r>
+    </w:p>
+    <w:p>
+      <w:pPr>
+        <w:pStyle w:val="a6"/>
+        <w:numPr>
+          <w:ilvl w:val="0"/>
+          <w:numId w:val="3"/>
+        </w:numPr>
+      </w:pPr>
+      <w:r>
+        <w:t>Задание</w:t>
+      </w:r>
+    </w:p>
+    <w:p>
+      <w:pPr>
+        <w:pStyle w:val="a6"/>
+        <w:numPr>
+          <w:ilvl w:val="0"/>
+          <w:numId w:val="3"/>
+        </w:numPr>
+      </w:pPr>
+      <w:r>
+        <w:t>Результат лабораторной работы</w:t>
+      </w:r>
+    </w:p>
+    <w:p>
+      <w:pPr>
+        <w:spacing w:after="160" w:line="259" w:lineRule="auto"/>
+        <w:ind w:firstLine="0"/>
+        <w:jc w:val="left"/>
+      </w:pPr>
+      <w:r>
+        <w:br w:type="page"/>
+      </w:r>
+    </w:p>
+    <w:p>
+      <w:pPr>
+        <w:jc w:val="center"/>
+        <w:rPr>
+          <w:b/>
+        </w:rPr>
+      </w:pPr>
+      <w:bookmarkStart w:id="0" w:name="_GoBack"/>
+      <w:bookmarkEnd w:id="0"/>
+      <w:r>
+        <w:rPr>
+          <w:b/>
+        </w:rPr>
+        <w:lastRenderedPageBreak/>
         <w:t>ТЕХНИЧЕСКОЕ ЗАДАНИЕ</w:t>
       </w:r>
     </w:p>
@@ -728,8 +852,6 @@
       <w:r>
         <w:t> </w:t>
       </w:r>
-      <w:bookmarkStart w:id="0" w:name="_GoBack"/>
-      <w:bookmarkEnd w:id="0"/>
       <w:r>
         <w:t>т.</w:t>
       </w:r>
@@ -2472,11 +2594,103 @@
       </w:pPr>
     </w:lvl>
   </w:abstractNum>
+  <w:abstractNum w:abstractNumId="2" w15:restartNumberingAfterBreak="0">
+    <w:nsid w:val="3E952B75"/>
+    <w:multiLevelType w:val="hybridMultilevel"/>
+    <w:tmpl w:val="532C49C0"/>
+    <w:lvl w:ilvl="0" w:tplc="F57AEAB8">
+      <w:start w:val="1"/>
+      <w:numFmt w:val="decimal"/>
+      <w:lvlText w:val="%1."/>
+      <w:lvlJc w:val="left"/>
+      <w:pPr>
+        <w:ind w:left="1069" w:hanging="360"/>
+      </w:pPr>
+      <w:rPr>
+        <w:rFonts w:hint="default"/>
+      </w:rPr>
+    </w:lvl>
+    <w:lvl w:ilvl="1" w:tplc="04190019" w:tentative="1">
+      <w:start w:val="1"/>
+      <w:numFmt w:val="lowerLetter"/>
+      <w:lvlText w:val="%2."/>
+      <w:lvlJc w:val="left"/>
+      <w:pPr>
+        <w:ind w:left="1789" w:hanging="360"/>
+      </w:pPr>
+    </w:lvl>
+    <w:lvl w:ilvl="2" w:tplc="0419001B" w:tentative="1">
+      <w:start w:val="1"/>
+      <w:numFmt w:val="lowerRoman"/>
+      <w:lvlText w:val="%3."/>
+      <w:lvlJc w:val="right"/>
+      <w:pPr>
+        <w:ind w:left="2509" w:hanging="180"/>
+      </w:pPr>
+    </w:lvl>
+    <w:lvl w:ilvl="3" w:tplc="0419000F" w:tentative="1">
+      <w:start w:val="1"/>
+      <w:numFmt w:val="decimal"/>
+      <w:lvlText w:val="%4."/>
+      <w:lvlJc w:val="left"/>
+      <w:pPr>
+        <w:ind w:left="3229" w:hanging="360"/>
+      </w:pPr>
+    </w:lvl>
+    <w:lvl w:ilvl="4" w:tplc="04190019" w:tentative="1">
+      <w:start w:val="1"/>
+      <w:numFmt w:val="lowerLetter"/>
+      <w:lvlText w:val="%5."/>
+      <w:lvlJc w:val="left"/>
+      <w:pPr>
+        <w:ind w:left="3949" w:hanging="360"/>
+      </w:pPr>
+    </w:lvl>
+    <w:lvl w:ilvl="5" w:tplc="0419001B" w:tentative="1">
+      <w:start w:val="1"/>
+      <w:numFmt w:val="lowerRoman"/>
+      <w:lvlText w:val="%6."/>
+      <w:lvlJc w:val="right"/>
+      <w:pPr>
+        <w:ind w:left="4669" w:hanging="180"/>
+      </w:pPr>
+    </w:lvl>
+    <w:lvl w:ilvl="6" w:tplc="0419000F" w:tentative="1">
+      <w:start w:val="1"/>
+      <w:numFmt w:val="decimal"/>
+      <w:lvlText w:val="%7."/>
+      <w:lvlJc w:val="left"/>
+      <w:pPr>
+        <w:ind w:left="5389" w:hanging="360"/>
+      </w:pPr>
+    </w:lvl>
+    <w:lvl w:ilvl="7" w:tplc="04190019" w:tentative="1">
+      <w:start w:val="1"/>
+      <w:numFmt w:val="lowerLetter"/>
+      <w:lvlText w:val="%8."/>
+      <w:lvlJc w:val="left"/>
+      <w:pPr>
+        <w:ind w:left="6109" w:hanging="360"/>
+      </w:pPr>
+    </w:lvl>
+    <w:lvl w:ilvl="8" w:tplc="0419001B" w:tentative="1">
+      <w:start w:val="1"/>
+      <w:numFmt w:val="lowerRoman"/>
+      <w:lvlText w:val="%9."/>
+      <w:lvlJc w:val="right"/>
+      <w:pPr>
+        <w:ind w:left="6829" w:hanging="180"/>
+      </w:pPr>
+    </w:lvl>
+  </w:abstractNum>
   <w:num w:numId="1">
     <w:abstractNumId w:val="1"/>
   </w:num>
   <w:num w:numId="2">
     <w:abstractNumId w:val="0"/>
+  </w:num>
+  <w:num w:numId="3">
+    <w:abstractNumId w:val="2"/>
   </w:num>
 </w:numbering>
 </file>
@@ -2963,6 +3177,7 @@
   <w:style w:type="character" w:default="1" w:styleId="a0">
     <w:name w:val="Default Paragraph Font"/>
     <w:uiPriority w:val="1"/>
+    <w:semiHidden/>
     <w:unhideWhenUsed/>
   </w:style>
   <w:style w:type="table" w:default="1" w:styleId="a1">
@@ -3162,6 +3377,17 @@
         <w:insideV w:val="single" w:sz="4" w:space="0" w:color="auto"/>
       </w:tblBorders>
     </w:tblPr>
+  </w:style>
+  <w:style w:type="paragraph" w:styleId="a6">
+    <w:name w:val="List Paragraph"/>
+    <w:basedOn w:val="a"/>
+    <w:uiPriority w:val="34"/>
+    <w:qFormat/>
+    <w:rsid w:val="002C655B"/>
+    <w:pPr>
+      <w:ind w:left="720"/>
+      <w:contextualSpacing/>
+    </w:pPr>
   </w:style>
 </w:styles>
 </file>

</xml_diff>